<commit_message>
UserDocumentation added for progress Activity
</commit_message>
<xml_diff>
--- a/Files/UserDocumentation.docx
+++ b/Files/UserDocumentation.docx
@@ -112,24 +112,15 @@
         </w:numPr>
       </w:pPr>
       <w:r>
-        <w:t xml:space="preserve">A person can Login in application as User, Instructor or Admin. If a person doesn’t have an </w:t>
-      </w:r>
-      <w:proofErr w:type="gramStart"/>
-      <w:r>
-        <w:t>Account</w:t>
-      </w:r>
-      <w:proofErr w:type="gramEnd"/>
-      <w:r>
-        <w:t xml:space="preserve"> then by clicking on Signup button it goes to signup page to fill the required Information.</w:t>
-      </w:r>
-    </w:p>
-    <w:p/>
-    <w:p>
-      <w:r>
-        <w:rPr>
-          <w:noProof/>
-        </w:rPr>
-        <w:lastRenderedPageBreak/>
+        <w:t>A person can Login in application as User, Instructor or Admin. If a person doesn’t have an Account then by clicking on Signup button it goes to signup page to fill the required Information.</w:t>
+      </w:r>
+    </w:p>
+    <w:p/>
+    <w:p>
+      <w:r>
+        <w:rPr>
+          <w:noProof/>
+        </w:rPr>
         <w:drawing>
           <wp:inline distT="0" distB="0" distL="0" distR="0" wp14:anchorId="19072CFF" wp14:editId="4355F21A">
             <wp:extent cx="5937250" cy="3117850"/>
@@ -243,15 +234,7 @@
         </w:numPr>
       </w:pPr>
       <w:r>
-        <w:t xml:space="preserve">While filling the information, the validation on information is performed. if any field is empty that is user didn’t provide information, the error message “One of the required </w:t>
-      </w:r>
-      <w:proofErr w:type="gramStart"/>
-      <w:r>
-        <w:t>field</w:t>
-      </w:r>
-      <w:proofErr w:type="gramEnd"/>
-      <w:r>
-        <w:t xml:space="preserve"> is empty!” </w:t>
+        <w:t xml:space="preserve">While filling the information, the validation on information is performed. if any field is empty that is user didn’t provide information, the error message “One of the required field is empty!” </w:t>
       </w:r>
     </w:p>
     <w:p>
@@ -267,7 +250,6 @@
         <w:rPr>
           <w:noProof/>
         </w:rPr>
-        <w:lastRenderedPageBreak/>
         <w:drawing>
           <wp:inline distT="0" distB="0" distL="0" distR="0" wp14:anchorId="583A829C" wp14:editId="57B17269">
             <wp:extent cx="5943600" cy="3403600"/>
@@ -377,7 +359,6 @@
         <w:rPr>
           <w:noProof/>
         </w:rPr>
-        <w:lastRenderedPageBreak/>
         <w:drawing>
           <wp:inline distT="0" distB="0" distL="0" distR="0" wp14:anchorId="7F4B147A" wp14:editId="7E5D9450">
             <wp:extent cx="5943600" cy="3603625"/>
@@ -478,23 +459,14 @@
         </w:numPr>
       </w:pPr>
       <w:r>
-        <w:t xml:space="preserve">After filling the </w:t>
-      </w:r>
-      <w:proofErr w:type="gramStart"/>
-      <w:r>
-        <w:t>User Name</w:t>
-      </w:r>
-      <w:proofErr w:type="gramEnd"/>
-      <w:r>
-        <w:t xml:space="preserve"> and Password, if it doesn’t match with the username and password provided in the database then the error message “Sorry, Please try Again” will popup.</w:t>
-      </w:r>
-    </w:p>
-    <w:p>
-      <w:r>
-        <w:rPr>
-          <w:noProof/>
-        </w:rPr>
-        <w:lastRenderedPageBreak/>
+        <w:t>After filling the User Name and Password, if it doesn’t match with the username and password provided in the database then the error message “Sorry, Please try Again” will popup.</w:t>
+      </w:r>
+    </w:p>
+    <w:p>
+      <w:r>
+        <w:rPr>
+          <w:noProof/>
+        </w:rPr>
         <w:drawing>
           <wp:inline distT="0" distB="0" distL="0" distR="0" wp14:anchorId="43858911" wp14:editId="74E82A90">
             <wp:extent cx="5943600" cy="3607435"/>
@@ -541,15 +513,7 @@
         </w:numPr>
       </w:pPr>
       <w:r>
-        <w:t xml:space="preserve">After filling the </w:t>
-      </w:r>
-      <w:proofErr w:type="gramStart"/>
-      <w:r>
-        <w:t>User Name</w:t>
-      </w:r>
-      <w:proofErr w:type="gramEnd"/>
-      <w:r>
-        <w:t xml:space="preserve"> and Password, if it matches with the username and password provided in the database then the user will be logged in and goes to next page.</w:t>
+        <w:t>After filling the User Name and Password, if it matches with the username and password provided in the database then the user will be logged in and goes to next page.</w:t>
       </w:r>
     </w:p>
     <w:p>
@@ -563,7 +527,6 @@
         <w:rPr>
           <w:noProof/>
         </w:rPr>
-        <w:lastRenderedPageBreak/>
         <w:drawing>
           <wp:inline distT="0" distB="0" distL="0" distR="0" wp14:anchorId="09B5CAE8" wp14:editId="1E35CBAC">
             <wp:extent cx="5943600" cy="3609975"/>
@@ -626,7 +589,6 @@
         <w:rPr>
           <w:noProof/>
         </w:rPr>
-        <w:lastRenderedPageBreak/>
         <w:drawing>
           <wp:inline distT="0" distB="0" distL="0" distR="0" wp14:anchorId="10D35177" wp14:editId="15E8FCC1">
             <wp:extent cx="5943600" cy="3602990"/>
@@ -737,7 +699,6 @@
         </w:rPr>
       </w:pPr>
       <w:r>
-        <w:lastRenderedPageBreak/>
         <w:t>User can Select meal from user Diet table and then click on Delete from Meal list button and user selected meal will delete from user table below.</w:t>
       </w:r>
     </w:p>
@@ -856,7 +817,6 @@
     </w:p>
     <w:p>
       <w:r>
-        <w:lastRenderedPageBreak/>
         <w:t>User can filter diet list by selecting food type then click on search button and user will see the filtered list in diet table on top</w:t>
       </w:r>
     </w:p>
@@ -975,7 +935,6 @@
     </w:p>
     <w:p>
       <w:r>
-        <w:lastRenderedPageBreak/>
         <w:t>User can filter diet list by selecting author then click on search button and user will see the filtered list in diet table on top</w:t>
       </w:r>
     </w:p>
@@ -1094,7 +1053,6 @@
     </w:p>
     <w:p>
       <w:r>
-        <w:lastRenderedPageBreak/>
         <w:t>User can go to these activities by click on respective buttons as shown below.</w:t>
       </w:r>
     </w:p>
@@ -1293,7 +1251,6 @@
         <w:rPr>
           <w:noProof/>
         </w:rPr>
-        <w:lastRenderedPageBreak/>
         <w:drawing>
           <wp:inline distT="0" distB="0" distL="0" distR="0" wp14:anchorId="7DFFA33E" wp14:editId="53267DAE">
             <wp:extent cx="5943600" cy="3602990"/>
@@ -1372,7 +1329,6 @@
           <w:b/>
           <w:bCs/>
         </w:rPr>
-        <w:lastRenderedPageBreak/>
         <w:t>3: User Goals Activity:</w:t>
       </w:r>
     </w:p>
@@ -1441,7 +1397,6 @@
         <w:rPr>
           <w:noProof/>
         </w:rPr>
-        <w:lastRenderedPageBreak/>
         <mc:AlternateContent>
           <mc:Choice Requires="wps">
             <w:drawing>
@@ -1502,7 +1457,7 @@
           </mc:Choice>
           <mc:Fallback>
             <w:pict>
-              <v:shapetype w14:anchorId="3D3EA013" id="_x0000_t32" coordsize="21600,21600" o:spt="32" o:oned="t" path="m,l21600,21600e" filled="f">
+              <v:shapetype w14:anchorId="10EB563E" id="_x0000_t32" coordsize="21600,21600" o:spt="32" o:oned="t" path="m,l21600,21600e" filled="f">
                 <v:path arrowok="t" fillok="f" o:connecttype="none"/>
                 <o:lock v:ext="edit" shapetype="t"/>
               </v:shapetype>
@@ -1688,7 +1643,7 @@
           </mc:Choice>
           <mc:Fallback>
             <w:pict>
-              <v:rect w14:anchorId="681EEBD2" id="Rectangle 25" o:spid="_x0000_s1026" style="position:absolute;margin-left:9.75pt;margin-top:66.75pt;width:103.5pt;height:21.75pt;z-index:251659264;visibility:visible;mso-wrap-style:square;mso-wrap-distance-left:9pt;mso-wrap-distance-top:0;mso-wrap-distance-right:9pt;mso-wrap-distance-bottom:0;mso-position-horizontal:absolute;mso-position-horizontal-relative:text;mso-position-vertical:absolute;mso-position-vertical-relative:text;v-text-anchor:middle" o:gfxdata="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" filled="f" strokecolor="#c45911 [2405]" strokeweight="1pt"/>
+              <v:rect w14:anchorId="1EB0EED3" id="Rectangle 25" o:spid="_x0000_s1026" style="position:absolute;margin-left:9.75pt;margin-top:66.75pt;width:103.5pt;height:21.75pt;z-index:251659264;visibility:visible;mso-wrap-style:square;mso-wrap-distance-left:9pt;mso-wrap-distance-top:0;mso-wrap-distance-right:9pt;mso-wrap-distance-bottom:0;mso-position-horizontal:absolute;mso-position-horizontal-relative:text;mso-position-vertical:absolute;mso-position-vertical-relative:text;v-text-anchor:middle" o:gfxdata="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" filled="f" strokecolor="#c45911 [2405]" strokeweight="1pt"/>
             </w:pict>
           </mc:Fallback>
         </mc:AlternateContent>
@@ -1756,7 +1711,6 @@
     <w:p/>
     <w:p>
       <w:r>
-        <w:lastRenderedPageBreak/>
         <w:t>c: After inputting the values click on Calculate BMI to view the BMI results</w:t>
       </w:r>
       <w:r>
@@ -1829,7 +1783,7 @@
           </mc:Choice>
           <mc:Fallback>
             <w:pict>
-              <v:shape w14:anchorId="3E6D92CE" id="Straight Arrow Connector 201" o:spid="_x0000_s1026" type="#_x0000_t32" style="position:absolute;margin-left:153pt;margin-top:198.8pt;width:62.25pt;height:25.5pt;flip:y;z-index:251674624;visibility:visible;mso-wrap-style:square;mso-width-percent:0;mso-height-percent:0;mso-wrap-distance-left:9pt;mso-wrap-distance-top:0;mso-wrap-distance-right:9pt;mso-wrap-distance-bottom:0;mso-position-horizontal:absolute;mso-position-horizontal-relative:text;mso-position-vertical:absolute;mso-position-vertical-relative:text;mso-width-percent:0;mso-height-percent:0;mso-width-relative:margin;mso-height-relative:margin" o:gfxdata="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" strokecolor="#ed7d31 [3205]" strokeweight=".5pt">
+              <v:shape w14:anchorId="3233CEBC" id="Straight Arrow Connector 201" o:spid="_x0000_s1026" type="#_x0000_t32" style="position:absolute;margin-left:153pt;margin-top:198.8pt;width:62.25pt;height:25.5pt;flip:y;z-index:251674624;visibility:visible;mso-wrap-style:square;mso-width-percent:0;mso-height-percent:0;mso-wrap-distance-left:9pt;mso-wrap-distance-top:0;mso-wrap-distance-right:9pt;mso-wrap-distance-bottom:0;mso-position-horizontal:absolute;mso-position-horizontal-relative:text;mso-position-vertical:absolute;mso-position-vertical-relative:text;mso-width-percent:0;mso-height-percent:0;mso-width-relative:margin;mso-height-relative:margin" o:gfxdata="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" strokecolor="#ed7d31 [3205]" strokeweight=".5pt">
                 <v:stroke endarrow="block" joinstyle="miter"/>
               </v:shape>
             </w:pict>
@@ -1905,7 +1859,7 @@
           </mc:Choice>
           <mc:Fallback>
             <w:pict>
-              <v:rect w14:anchorId="32F7F14A" id="Rectangle 204" o:spid="_x0000_s1026" style="position:absolute;margin-left:129pt;margin-top:173.7pt;width:65.25pt;height:21.75pt;z-index:251677696;visibility:visible;mso-wrap-style:square;mso-wrap-distance-left:9pt;mso-wrap-distance-top:0;mso-wrap-distance-right:9pt;mso-wrap-distance-bottom:0;mso-position-horizontal:absolute;mso-position-horizontal-relative:text;mso-position-vertical:absolute;mso-position-vertical-relative:text;v-text-anchor:middle" o:gfxdata="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" filled="f" strokecolor="red" strokeweight="1pt"/>
+              <v:rect w14:anchorId="412CDAB8" id="Rectangle 204" o:spid="_x0000_s1026" style="position:absolute;margin-left:129pt;margin-top:173.7pt;width:65.25pt;height:21.75pt;z-index:251677696;visibility:visible;mso-wrap-style:square;mso-wrap-distance-left:9pt;mso-wrap-distance-top:0;mso-wrap-distance-right:9pt;mso-wrap-distance-bottom:0;mso-position-horizontal:absolute;mso-position-horizontal-relative:text;mso-position-vertical:absolute;mso-position-vertical-relative:text;v-text-anchor:middle" o:gfxdata="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" filled="f" strokecolor="red" strokeweight="1pt"/>
             </w:pict>
           </mc:Fallback>
         </mc:AlternateContent>
@@ -1969,7 +1923,7 @@
           </mc:Choice>
           <mc:Fallback>
             <w:pict>
-              <v:shape w14:anchorId="18142C53" id="Straight Arrow Connector 203" o:spid="_x0000_s1026" type="#_x0000_t32" style="position:absolute;margin-left:280.5pt;margin-top:199.95pt;width:.75pt;height:27pt;flip:x y;z-index:251676672;visibility:visible;mso-wrap-style:square;mso-wrap-distance-left:9pt;mso-wrap-distance-top:0;mso-wrap-distance-right:9pt;mso-wrap-distance-bottom:0;mso-position-horizontal:absolute;mso-position-horizontal-relative:text;mso-position-vertical:absolute;mso-position-vertical-relative:text" o:gfxdata="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" strokecolor="#ed7d31 [3205]" strokeweight=".5pt">
+              <v:shape w14:anchorId="1C2CD7AB" id="Straight Arrow Connector 203" o:spid="_x0000_s1026" type="#_x0000_t32" style="position:absolute;margin-left:280.5pt;margin-top:199.95pt;width:.75pt;height:27pt;flip:x y;z-index:251676672;visibility:visible;mso-wrap-style:square;mso-wrap-distance-left:9pt;mso-wrap-distance-top:0;mso-wrap-distance-right:9pt;mso-wrap-distance-bottom:0;mso-position-horizontal:absolute;mso-position-horizontal-relative:text;mso-position-vertical:absolute;mso-position-vertical-relative:text" o:gfxdata="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" strokecolor="#ed7d31 [3205]" strokeweight=".5pt">
                 <v:stroke endarrow="block" joinstyle="miter"/>
               </v:shape>
             </w:pict>
@@ -2219,7 +2173,7 @@
           </mc:Choice>
           <mc:Fallback>
             <w:pict>
-              <v:shape w14:anchorId="401F5F29" id="Straight Arrow Connector 198" o:spid="_x0000_s1026" type="#_x0000_t32" style="position:absolute;margin-left:45.75pt;margin-top:196.95pt;width:3pt;height:26.25pt;flip:x y;z-index:251672576;visibility:visible;mso-wrap-style:square;mso-wrap-distance-left:9pt;mso-wrap-distance-top:0;mso-wrap-distance-right:9pt;mso-wrap-distance-bottom:0;mso-position-horizontal:absolute;mso-position-horizontal-relative:text;mso-position-vertical:absolute;mso-position-vertical-relative:text" o:gfxdata="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" strokecolor="#ed7d31 [3205]" strokeweight=".5pt">
+              <v:shape w14:anchorId="1747F62E" id="Straight Arrow Connector 198" o:spid="_x0000_s1026" type="#_x0000_t32" style="position:absolute;margin-left:45.75pt;margin-top:196.95pt;width:3pt;height:26.25pt;flip:x y;z-index:251672576;visibility:visible;mso-wrap-style:square;mso-wrap-distance-left:9pt;mso-wrap-distance-top:0;mso-wrap-distance-right:9pt;mso-wrap-distance-bottom:0;mso-position-horizontal:absolute;mso-position-horizontal-relative:text;mso-position-vertical:absolute;mso-position-vertical-relative:text" o:gfxdata="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" strokecolor="#ed7d31 [3205]" strokeweight=".5pt">
                 <v:stroke endarrow="block" joinstyle="miter"/>
               </v:shape>
             </w:pict>
@@ -2387,7 +2341,7 @@
           </mc:Choice>
           <mc:Fallback>
             <w:pict>
-              <v:rect w14:anchorId="3F5B89FD" id="Rectangle 195" o:spid="_x0000_s1026" style="position:absolute;margin-left:247.5pt;margin-top:92.7pt;width:103.5pt;height:111.75pt;z-index:251670528;visibility:visible;mso-wrap-style:square;mso-wrap-distance-left:9pt;mso-wrap-distance-top:0;mso-wrap-distance-right:9pt;mso-wrap-distance-bottom:0;mso-position-horizontal:absolute;mso-position-horizontal-relative:text;mso-position-vertical:absolute;mso-position-vertical-relative:text;v-text-anchor:middle" o:gfxdata="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" filled="f" strokecolor="#ed7d31 [3205]" strokeweight="1pt"/>
+              <v:rect w14:anchorId="4279EACC" id="Rectangle 195" o:spid="_x0000_s1026" style="position:absolute;margin-left:247.5pt;margin-top:92.7pt;width:103.5pt;height:111.75pt;z-index:251670528;visibility:visible;mso-wrap-style:square;mso-wrap-distance-left:9pt;mso-wrap-distance-top:0;mso-wrap-distance-right:9pt;mso-wrap-distance-bottom:0;mso-position-horizontal:absolute;mso-position-horizontal-relative:text;mso-position-vertical:absolute;mso-position-vertical-relative:text;v-text-anchor:middle" o:gfxdata="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" filled="f" strokecolor="#ed7d31 [3205]" strokeweight="1pt"/>
             </w:pict>
           </mc:Fallback>
         </mc:AlternateContent>
@@ -2461,7 +2415,7 @@
           </mc:Choice>
           <mc:Fallback>
             <w:pict>
-              <v:rect w14:anchorId="0C32A7BA" id="Rectangle 194" o:spid="_x0000_s1026" style="position:absolute;margin-left:122.25pt;margin-top:87.45pt;width:103.5pt;height:111.75pt;z-index:251668480;visibility:visible;mso-wrap-style:square;mso-wrap-distance-left:9pt;mso-wrap-distance-top:0;mso-wrap-distance-right:9pt;mso-wrap-distance-bottom:0;mso-position-horizontal:absolute;mso-position-horizontal-relative:text;mso-position-vertical:absolute;mso-position-vertical-relative:text;v-text-anchor:middle" o:gfxdata="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" filled="f" strokecolor="#ed7d31 [3205]" strokeweight="1pt"/>
+              <v:rect w14:anchorId="357244E1" id="Rectangle 194" o:spid="_x0000_s1026" style="position:absolute;margin-left:122.25pt;margin-top:87.45pt;width:103.5pt;height:111.75pt;z-index:251668480;visibility:visible;mso-wrap-style:square;mso-wrap-distance-left:9pt;mso-wrap-distance-top:0;mso-wrap-distance-right:9pt;mso-wrap-distance-bottom:0;mso-position-horizontal:absolute;mso-position-horizontal-relative:text;mso-position-vertical:absolute;mso-position-vertical-relative:text;v-text-anchor:middle" o:gfxdata="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" filled="f" strokecolor="#ed7d31 [3205]" strokeweight="1pt"/>
             </w:pict>
           </mc:Fallback>
         </mc:AlternateContent>
@@ -2535,7 +2489,7 @@
           </mc:Choice>
           <mc:Fallback>
             <w:pict>
-              <v:rect w14:anchorId="37B954F6" id="Rectangle 193" o:spid="_x0000_s1026" style="position:absolute;margin-left:7.5pt;margin-top:85.95pt;width:103.5pt;height:111.75pt;z-index:251666432;visibility:visible;mso-wrap-style:square;mso-wrap-distance-left:9pt;mso-wrap-distance-top:0;mso-wrap-distance-right:9pt;mso-wrap-distance-bottom:0;mso-position-horizontal:absolute;mso-position-horizontal-relative:text;mso-position-vertical:absolute;mso-position-vertical-relative:text;v-text-anchor:middle" o:gfxdata="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" filled="f" strokecolor="#ed7d31 [3205]" strokeweight="1pt"/>
+              <v:rect w14:anchorId="7A58B01E" id="Rectangle 193" o:spid="_x0000_s1026" style="position:absolute;margin-left:7.5pt;margin-top:85.95pt;width:103.5pt;height:111.75pt;z-index:251666432;visibility:visible;mso-wrap-style:square;mso-wrap-distance-left:9pt;mso-wrap-distance-top:0;mso-wrap-distance-right:9pt;mso-wrap-distance-bottom:0;mso-position-horizontal:absolute;mso-position-horizontal-relative:text;mso-position-vertical:absolute;mso-position-vertical-relative:text;v-text-anchor:middle" o:gfxdata="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" filled="f" strokecolor="#ed7d31 [3205]" strokeweight="1pt"/>
             </w:pict>
           </mc:Fallback>
         </mc:AlternateContent>
@@ -2599,7 +2553,7 @@
           </mc:Choice>
           <mc:Fallback>
             <w:pict>
-              <v:shape w14:anchorId="4984F45D" id="Straight Arrow Connector 192" o:spid="_x0000_s1026" type="#_x0000_t32" style="position:absolute;margin-left:319.5pt;margin-top:18.45pt;width:20.25pt;height:19.5pt;flip:x;z-index:251665408;visibility:visible;mso-wrap-style:square;mso-wrap-distance-left:9pt;mso-wrap-distance-top:0;mso-wrap-distance-right:9pt;mso-wrap-distance-bottom:0;mso-position-horizontal:absolute;mso-position-horizontal-relative:text;mso-position-vertical:absolute;mso-position-vertical-relative:text" o:gfxdata="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" strokecolor="#ed7d31 [3205]" strokeweight=".5pt">
+              <v:shape w14:anchorId="17108213" id="Straight Arrow Connector 192" o:spid="_x0000_s1026" type="#_x0000_t32" style="position:absolute;margin-left:319.5pt;margin-top:18.45pt;width:20.25pt;height:19.5pt;flip:x;z-index:251665408;visibility:visible;mso-wrap-style:square;mso-wrap-distance-left:9pt;mso-wrap-distance-top:0;mso-wrap-distance-right:9pt;mso-wrap-distance-bottom:0;mso-position-horizontal:absolute;mso-position-horizontal-relative:text;mso-position-vertical:absolute;mso-position-vertical-relative:text" o:gfxdata="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" strokecolor="#ed7d31 [3205]" strokeweight=".5pt">
                 <v:stroke endarrow="block" joinstyle="miter"/>
               </v:shape>
             </w:pict>
@@ -2760,7 +2714,7 @@
           </mc:Choice>
           <mc:Fallback>
             <w:pict>
-              <v:rect w14:anchorId="3E7EAA04" id="Rectangle 30" o:spid="_x0000_s1026" style="position:absolute;margin-left:236.25pt;margin-top:36.45pt;width:160.5pt;height:53.25pt;z-index:251663360;visibility:visible;mso-wrap-style:square;mso-wrap-distance-left:9pt;mso-wrap-distance-top:0;mso-wrap-distance-right:9pt;mso-wrap-distance-bottom:0;mso-position-horizontal:absolute;mso-position-horizontal-relative:text;mso-position-vertical:absolute;mso-position-vertical-relative:text;v-text-anchor:middle" o:gfxdata="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" filled="f" strokecolor="#ed7d31 [3205]" strokeweight="1pt"/>
+              <v:rect w14:anchorId="7A8FD3C5" id="Rectangle 30" o:spid="_x0000_s1026" style="position:absolute;margin-left:236.25pt;margin-top:36.45pt;width:160.5pt;height:53.25pt;z-index:251663360;visibility:visible;mso-wrap-style:square;mso-wrap-distance-left:9pt;mso-wrap-distance-top:0;mso-wrap-distance-right:9pt;mso-wrap-distance-bottom:0;mso-position-horizontal:absolute;mso-position-horizontal-relative:text;mso-position-vertical:absolute;mso-position-vertical-relative:text;v-text-anchor:middle" o:gfxdata="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" filled="f" strokecolor="#ed7d31 [3205]" strokeweight="1pt"/>
             </w:pict>
           </mc:Fallback>
         </mc:AlternateContent>
@@ -2836,12 +2790,11 @@
           </mc:Choice>
           <mc:Fallback>
             <w:pict>
-              <v:rect w14:anchorId="2FD52207" id="Rectangle 29" o:spid="_x0000_s1026" style="position:absolute;margin-left:126.75pt;margin-top:60.45pt;width:63.75pt;height:24.75pt;z-index:251662336;visibility:visible;mso-wrap-style:square;mso-wrap-distance-left:9pt;mso-wrap-distance-top:0;mso-wrap-distance-right:9pt;mso-wrap-distance-bottom:0;mso-position-horizontal:absolute;mso-position-horizontal-relative:text;mso-position-vertical:absolute;mso-position-vertical-relative:text;v-text-anchor:middle" o:gfxdata="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" filled="f" strokecolor="#c45911 [2405]" strokeweight="1pt"/>
+              <v:rect w14:anchorId="4D8BC8B0" id="Rectangle 29" o:spid="_x0000_s1026" style="position:absolute;margin-left:126.75pt;margin-top:60.45pt;width:63.75pt;height:24.75pt;z-index:251662336;visibility:visible;mso-wrap-style:square;mso-wrap-distance-left:9pt;mso-wrap-distance-top:0;mso-wrap-distance-right:9pt;mso-wrap-distance-bottom:0;mso-position-horizontal:absolute;mso-position-horizontal-relative:text;mso-position-vertical:absolute;mso-position-vertical-relative:text;v-text-anchor:middle" o:gfxdata="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" filled="f" strokecolor="#c45911 [2405]" strokeweight="1pt"/>
             </w:pict>
           </mc:Fallback>
         </mc:AlternateContent>
       </w:r>
-      <w:bookmarkStart w:id="0" w:name="_GoBack"/>
       <w:r>
         <w:rPr>
           <w:noProof/>
@@ -2882,8 +2835,8 @@
           </wp:inline>
         </w:drawing>
       </w:r>
-      <w:bookmarkEnd w:id="0"/>
-    </w:p>
+    </w:p>
+    <w:p/>
     <w:p/>
     <w:p>
       <w:r>
@@ -2932,6 +2885,348 @@
         </w:drawing>
       </w:r>
     </w:p>
+    <w:p/>
+    <w:p/>
+    <w:p/>
+    <w:p>
+      <w:r>
+        <w:t>Progress Activity will show user activity status and user must enter calories burned and calories Consumed and the current weight. If weight field is left empty, then the pop-up message will show up.</w:t>
+      </w:r>
+    </w:p>
+    <w:p>
+      <w:r>
+        <w:t>User can add record once a day and can update many times a day. Calories difference will tell you how much calories you need to consume or burn.</w:t>
+      </w:r>
+    </w:p>
+    <w:p>
+      <w:r>
+        <w:rPr>
+          <w:noProof/>
+        </w:rPr>
+        <w:drawing>
+          <wp:inline distT="0" distB="0" distL="0" distR="0" wp14:anchorId="737BD227" wp14:editId="703A1328">
+            <wp:extent cx="5943600" cy="3605530"/>
+            <wp:effectExtent l="0" t="0" r="0" b="0"/>
+            <wp:docPr id="27" name="Picture 27"/>
+            <wp:cNvGraphicFramePr>
+              <a:graphicFrameLocks xmlns:a="http://schemas.openxmlformats.org/drawingml/2006/main" noChangeAspect="1"/>
+            </wp:cNvGraphicFramePr>
+            <a:graphic xmlns:a="http://schemas.openxmlformats.org/drawingml/2006/main">
+              <a:graphicData uri="http://schemas.openxmlformats.org/drawingml/2006/picture">
+                <pic:pic xmlns:pic="http://schemas.openxmlformats.org/drawingml/2006/picture">
+                  <pic:nvPicPr>
+                    <pic:cNvPr id="0" name="Picture 1"/>
+                    <pic:cNvPicPr>
+                      <a:picLocks noChangeAspect="1" noChangeArrowheads="1"/>
+                    </pic:cNvPicPr>
+                  </pic:nvPicPr>
+                  <pic:blipFill>
+                    <a:blip r:embed="rId30">
+                      <a:extLst>
+                        <a:ext uri="{28A0092B-C50C-407E-A947-70E740481C1C}">
+                          <a14:useLocalDpi xmlns:a14="http://schemas.microsoft.com/office/drawing/2010/main" val="0"/>
+                        </a:ext>
+                      </a:extLst>
+                    </a:blip>
+                    <a:srcRect/>
+                    <a:stretch>
+                      <a:fillRect/>
+                    </a:stretch>
+                  </pic:blipFill>
+                  <pic:spPr bwMode="auto">
+                    <a:xfrm>
+                      <a:off x="0" y="0"/>
+                      <a:ext cx="5943600" cy="3605530"/>
+                    </a:xfrm>
+                    <a:prstGeom prst="rect">
+                      <a:avLst/>
+                    </a:prstGeom>
+                    <a:noFill/>
+                    <a:ln>
+                      <a:noFill/>
+                    </a:ln>
+                  </pic:spPr>
+                </pic:pic>
+              </a:graphicData>
+            </a:graphic>
+          </wp:inline>
+        </w:drawing>
+      </w:r>
+    </w:p>
+    <w:p/>
+    <w:p/>
+    <w:p/>
+    <w:p/>
+    <w:p/>
+    <w:p/>
+    <w:p/>
+    <w:p/>
+    <w:p/>
+    <w:p/>
+    <w:p/>
+    <w:p/>
+    <w:p/>
+    <w:p>
+      <w:r>
+        <w:t>User can select type of Chart on which user want to check status of daily activities and goal.</w:t>
+      </w:r>
+    </w:p>
+    <w:p>
+      <w:r>
+        <w:t>Over here user has selected bar Graph and click on Diet status and bar chart is shown below.</w:t>
+      </w:r>
+    </w:p>
+    <w:p>
+      <w:r>
+        <w:rPr>
+          <w:noProof/>
+        </w:rPr>
+        <w:drawing>
+          <wp:inline distT="0" distB="0" distL="0" distR="0" wp14:anchorId="7EFDE26F" wp14:editId="6CE4B4BB">
+            <wp:extent cx="5943600" cy="3602990"/>
+            <wp:effectExtent l="0" t="0" r="0" b="0"/>
+            <wp:docPr id="196" name="Picture 196"/>
+            <wp:cNvGraphicFramePr>
+              <a:graphicFrameLocks xmlns:a="http://schemas.openxmlformats.org/drawingml/2006/main" noChangeAspect="1"/>
+            </wp:cNvGraphicFramePr>
+            <a:graphic xmlns:a="http://schemas.openxmlformats.org/drawingml/2006/main">
+              <a:graphicData uri="http://schemas.openxmlformats.org/drawingml/2006/picture">
+                <pic:pic xmlns:pic="http://schemas.openxmlformats.org/drawingml/2006/picture">
+                  <pic:nvPicPr>
+                    <pic:cNvPr id="0" name="Picture 3"/>
+                    <pic:cNvPicPr>
+                      <a:picLocks noChangeAspect="1" noChangeArrowheads="1"/>
+                    </pic:cNvPicPr>
+                  </pic:nvPicPr>
+                  <pic:blipFill>
+                    <a:blip r:embed="rId31">
+                      <a:extLst>
+                        <a:ext uri="{28A0092B-C50C-407E-A947-70E740481C1C}">
+                          <a14:useLocalDpi xmlns:a14="http://schemas.microsoft.com/office/drawing/2010/main" val="0"/>
+                        </a:ext>
+                      </a:extLst>
+                    </a:blip>
+                    <a:srcRect/>
+                    <a:stretch>
+                      <a:fillRect/>
+                    </a:stretch>
+                  </pic:blipFill>
+                  <pic:spPr bwMode="auto">
+                    <a:xfrm>
+                      <a:off x="0" y="0"/>
+                      <a:ext cx="5943600" cy="3602990"/>
+                    </a:xfrm>
+                    <a:prstGeom prst="rect">
+                      <a:avLst/>
+                    </a:prstGeom>
+                    <a:noFill/>
+                    <a:ln>
+                      <a:noFill/>
+                    </a:ln>
+                  </pic:spPr>
+                </pic:pic>
+              </a:graphicData>
+            </a:graphic>
+          </wp:inline>
+        </w:drawing>
+      </w:r>
+    </w:p>
+    <w:p/>
+    <w:p/>
+    <w:p/>
+    <w:p/>
+    <w:p/>
+    <w:p/>
+    <w:p/>
+    <w:p/>
+    <w:p/>
+    <w:p/>
+    <w:p/>
+    <w:p/>
+    <w:p/>
+    <w:p>
+      <w:r>
+        <w:t>Over here user has selected bar Graph and click on Walking status and bar chart is shown below.</w:t>
+      </w:r>
+    </w:p>
+    <w:p>
+      <w:r>
+        <w:rPr>
+          <w:noProof/>
+        </w:rPr>
+        <w:drawing>
+          <wp:inline distT="0" distB="0" distL="0" distR="0" wp14:anchorId="1CF6663E" wp14:editId="33BD1930">
+            <wp:extent cx="5943600" cy="3602990"/>
+            <wp:effectExtent l="0" t="0" r="0" b="0"/>
+            <wp:docPr id="200" name="Picture 200"/>
+            <wp:cNvGraphicFramePr>
+              <a:graphicFrameLocks xmlns:a="http://schemas.openxmlformats.org/drawingml/2006/main" noChangeAspect="1"/>
+            </wp:cNvGraphicFramePr>
+            <a:graphic xmlns:a="http://schemas.openxmlformats.org/drawingml/2006/main">
+              <a:graphicData uri="http://schemas.openxmlformats.org/drawingml/2006/picture">
+                <pic:pic xmlns:pic="http://schemas.openxmlformats.org/drawingml/2006/picture">
+                  <pic:nvPicPr>
+                    <pic:cNvPr id="0" name="Picture 5"/>
+                    <pic:cNvPicPr>
+                      <a:picLocks noChangeAspect="1" noChangeArrowheads="1"/>
+                    </pic:cNvPicPr>
+                  </pic:nvPicPr>
+                  <pic:blipFill>
+                    <a:blip r:embed="rId32">
+                      <a:extLst>
+                        <a:ext uri="{28A0092B-C50C-407E-A947-70E740481C1C}">
+                          <a14:useLocalDpi xmlns:a14="http://schemas.microsoft.com/office/drawing/2010/main" val="0"/>
+                        </a:ext>
+                      </a:extLst>
+                    </a:blip>
+                    <a:srcRect/>
+                    <a:stretch>
+                      <a:fillRect/>
+                    </a:stretch>
+                  </pic:blipFill>
+                  <pic:spPr bwMode="auto">
+                    <a:xfrm>
+                      <a:off x="0" y="0"/>
+                      <a:ext cx="5943600" cy="3602990"/>
+                    </a:xfrm>
+                    <a:prstGeom prst="rect">
+                      <a:avLst/>
+                    </a:prstGeom>
+                    <a:noFill/>
+                    <a:ln>
+                      <a:noFill/>
+                    </a:ln>
+                  </pic:spPr>
+                </pic:pic>
+              </a:graphicData>
+            </a:graphic>
+          </wp:inline>
+        </w:drawing>
+      </w:r>
+    </w:p>
+    <w:p/>
+    <w:p>
+      <w:r>
+        <w:t>Over here user has selected line Graph and click on Exercise status and line chart is shown below.</w:t>
+      </w:r>
+    </w:p>
+    <w:p>
+      <w:r>
+        <w:rPr>
+          <w:noProof/>
+        </w:rPr>
+        <w:drawing>
+          <wp:inline distT="0" distB="0" distL="0" distR="0" wp14:anchorId="787C16E8" wp14:editId="4B87C5A1">
+            <wp:extent cx="5943600" cy="3602990"/>
+            <wp:effectExtent l="0" t="0" r="0" b="0"/>
+            <wp:docPr id="206" name="Picture 206"/>
+            <wp:cNvGraphicFramePr>
+              <a:graphicFrameLocks xmlns:a="http://schemas.openxmlformats.org/drawingml/2006/main" noChangeAspect="1"/>
+            </wp:cNvGraphicFramePr>
+            <a:graphic xmlns:a="http://schemas.openxmlformats.org/drawingml/2006/main">
+              <a:graphicData uri="http://schemas.openxmlformats.org/drawingml/2006/picture">
+                <pic:pic xmlns:pic="http://schemas.openxmlformats.org/drawingml/2006/picture">
+                  <pic:nvPicPr>
+                    <pic:cNvPr id="0" name="Picture 7"/>
+                    <pic:cNvPicPr>
+                      <a:picLocks noChangeAspect="1" noChangeArrowheads="1"/>
+                    </pic:cNvPicPr>
+                  </pic:nvPicPr>
+                  <pic:blipFill>
+                    <a:blip r:embed="rId33">
+                      <a:extLst>
+                        <a:ext uri="{28A0092B-C50C-407E-A947-70E740481C1C}">
+                          <a14:useLocalDpi xmlns:a14="http://schemas.microsoft.com/office/drawing/2010/main" val="0"/>
+                        </a:ext>
+                      </a:extLst>
+                    </a:blip>
+                    <a:srcRect/>
+                    <a:stretch>
+                      <a:fillRect/>
+                    </a:stretch>
+                  </pic:blipFill>
+                  <pic:spPr bwMode="auto">
+                    <a:xfrm>
+                      <a:off x="0" y="0"/>
+                      <a:ext cx="5943600" cy="3602990"/>
+                    </a:xfrm>
+                    <a:prstGeom prst="rect">
+                      <a:avLst/>
+                    </a:prstGeom>
+                    <a:noFill/>
+                    <a:ln>
+                      <a:noFill/>
+                    </a:ln>
+                  </pic:spPr>
+                </pic:pic>
+              </a:graphicData>
+            </a:graphic>
+          </wp:inline>
+        </w:drawing>
+      </w:r>
+    </w:p>
+    <w:p>
+      <w:r>
+        <w:t>User can go to Daily Activity or to Diet Activity from here.</w:t>
+      </w:r>
+    </w:p>
+    <w:p>
+      <w:r>
+        <w:rPr>
+          <w:noProof/>
+        </w:rPr>
+        <w:drawing>
+          <wp:inline distT="0" distB="0" distL="0" distR="0" wp14:anchorId="32B59B5D" wp14:editId="7C160B82">
+            <wp:extent cx="5943600" cy="3519805"/>
+            <wp:effectExtent l="0" t="0" r="0" b="4445"/>
+            <wp:docPr id="207" name="Picture 207"/>
+            <wp:cNvGraphicFramePr>
+              <a:graphicFrameLocks xmlns:a="http://schemas.openxmlformats.org/drawingml/2006/main" noChangeAspect="1"/>
+            </wp:cNvGraphicFramePr>
+            <a:graphic xmlns:a="http://schemas.openxmlformats.org/drawingml/2006/main">
+              <a:graphicData uri="http://schemas.openxmlformats.org/drawingml/2006/picture">
+                <pic:pic xmlns:pic="http://schemas.openxmlformats.org/drawingml/2006/picture">
+                  <pic:nvPicPr>
+                    <pic:cNvPr id="0" name="Picture 9"/>
+                    <pic:cNvPicPr>
+                      <a:picLocks noChangeAspect="1" noChangeArrowheads="1"/>
+                    </pic:cNvPicPr>
+                  </pic:nvPicPr>
+                  <pic:blipFill>
+                    <a:blip r:embed="rId34">
+                      <a:extLst>
+                        <a:ext uri="{28A0092B-C50C-407E-A947-70E740481C1C}">
+                          <a14:useLocalDpi xmlns:a14="http://schemas.microsoft.com/office/drawing/2010/main" val="0"/>
+                        </a:ext>
+                      </a:extLst>
+                    </a:blip>
+                    <a:srcRect/>
+                    <a:stretch>
+                      <a:fillRect/>
+                    </a:stretch>
+                  </pic:blipFill>
+                  <pic:spPr bwMode="auto">
+                    <a:xfrm>
+                      <a:off x="0" y="0"/>
+                      <a:ext cx="5943600" cy="3519805"/>
+                    </a:xfrm>
+                    <a:prstGeom prst="rect">
+                      <a:avLst/>
+                    </a:prstGeom>
+                    <a:noFill/>
+                    <a:ln>
+                      <a:noFill/>
+                    </a:ln>
+                  </pic:spPr>
+                </pic:pic>
+              </a:graphicData>
+            </a:graphic>
+          </wp:inline>
+        </w:drawing>
+      </w:r>
+    </w:p>
+    <w:p/>
+    <w:p/>
     <w:sectPr>
       <w:pgSz w:w="12240" w:h="15840"/>
       <w:pgMar w:top="1440" w:right="1440" w:bottom="1440" w:left="1440" w:header="708" w:footer="708" w:gutter="0"/>

</xml_diff>